<commit_message>
New server works, hard push
</commit_message>
<xml_diff>
--- a/SelfAssessment.docx
+++ b/SelfAssessment.docx
@@ -42,6 +42,142 @@
           <w:szCs w:val="24"/>
         </w:rPr>
       </w:pPr>
+      <w:r>
+        <w:rPr>
+          <w:sz w:val="24"/>
+          <w:szCs w:val="24"/>
+        </w:rPr>
+        <w:t>Created several linking web pages</w:t>
+      </w:r>
+    </w:p>
+    <w:p>
+      <w:pPr>
+        <w:pStyle w:val="ListParagraph"/>
+        <w:numPr>
+          <w:ilvl w:val="0"/>
+          <w:numId w:val="1"/>
+        </w:numPr>
+        <w:rPr>
+          <w:sz w:val="24"/>
+          <w:szCs w:val="24"/>
+        </w:rPr>
+      </w:pPr>
+      <w:r>
+        <w:rPr>
+          <w:sz w:val="24"/>
+          <w:szCs w:val="24"/>
+        </w:rPr>
+        <w:t>Readability</w:t>
+      </w:r>
+    </w:p>
+    <w:p>
+      <w:pPr>
+        <w:pStyle w:val="ListParagraph"/>
+        <w:numPr>
+          <w:ilvl w:val="0"/>
+          <w:numId w:val="1"/>
+        </w:numPr>
+        <w:rPr>
+          <w:sz w:val="24"/>
+          <w:szCs w:val="24"/>
+        </w:rPr>
+      </w:pPr>
+      <w:r>
+        <w:rPr>
+          <w:sz w:val="24"/>
+          <w:szCs w:val="24"/>
+        </w:rPr>
+        <w:t xml:space="preserve">Used Bootstrap 4 framework for more interactive, seamless designs </w:t>
+      </w:r>
+    </w:p>
+    <w:p>
+      <w:pPr>
+        <w:pStyle w:val="ListParagraph"/>
+        <w:numPr>
+          <w:ilvl w:val="0"/>
+          <w:numId w:val="1"/>
+        </w:numPr>
+        <w:rPr>
+          <w:sz w:val="24"/>
+          <w:szCs w:val="24"/>
+        </w:rPr>
+      </w:pPr>
+      <w:r>
+        <w:rPr>
+          <w:sz w:val="24"/>
+          <w:szCs w:val="24"/>
+        </w:rPr>
+        <w:t xml:space="preserve">Bootstrap also allows navigation bar and column/row page to reformat as window changes </w:t>
+      </w:r>
+      <w:proofErr w:type="gramStart"/>
+      <w:r>
+        <w:rPr>
+          <w:sz w:val="24"/>
+          <w:szCs w:val="24"/>
+        </w:rPr>
+        <w:t>size( e.g.</w:t>
+      </w:r>
+      <w:proofErr w:type="gramEnd"/>
+      <w:r>
+        <w:rPr>
+          <w:sz w:val="24"/>
+          <w:szCs w:val="24"/>
+        </w:rPr>
+        <w:t xml:space="preserve"> mobile/laptop/monitor) so that text is also readable and aesthetic</w:t>
+      </w:r>
+    </w:p>
+    <w:p>
+      <w:pPr>
+        <w:pStyle w:val="ListParagraph"/>
+        <w:numPr>
+          <w:ilvl w:val="0"/>
+          <w:numId w:val="1"/>
+        </w:numPr>
+        <w:rPr>
+          <w:sz w:val="24"/>
+          <w:szCs w:val="24"/>
+        </w:rPr>
+      </w:pPr>
+      <w:r>
+        <w:rPr>
+          <w:sz w:val="24"/>
+          <w:szCs w:val="24"/>
+        </w:rPr>
+        <w:t>Used XHTML validator? (</w:t>
+      </w:r>
+      <w:proofErr w:type="spellStart"/>
+      <w:r>
+        <w:rPr>
+          <w:sz w:val="24"/>
+          <w:szCs w:val="24"/>
+        </w:rPr>
+        <w:t>xmlns</w:t>
+      </w:r>
+      <w:proofErr w:type="spellEnd"/>
+      <w:r>
+        <w:rPr>
+          <w:sz w:val="24"/>
+          <w:szCs w:val="24"/>
+        </w:rPr>
+        <w:t>=</w:t>
+      </w:r>
+      <w:hyperlink r:id="rId5" w:history="1">
+        <w:r>
+          <w:rPr>
+            <w:rStyle w:val="Hyperlink"/>
+            <w:sz w:val="24"/>
+            <w:szCs w:val="24"/>
+          </w:rPr>
+          <w:t>http://www.w3.org/1999/xhtml</w:t>
+        </w:r>
+      </w:hyperlink>
+      <w:r>
+        <w:rPr>
+          <w:sz w:val="24"/>
+          <w:szCs w:val="24"/>
+        </w:rPr>
+        <w:t>)</w:t>
+      </w:r>
     </w:p>
     <w:p>
       <w:pPr>
@@ -64,6 +200,59 @@
     </w:p>
     <w:p>
       <w:pPr>
+        <w:pStyle w:val="ListParagraph"/>
+        <w:numPr>
+          <w:ilvl w:val="0"/>
+          <w:numId w:val="1"/>
+        </w:numPr>
+        <w:rPr>
+          <w:sz w:val="24"/>
+          <w:szCs w:val="24"/>
+        </w:rPr>
+      </w:pPr>
+      <w:r>
+        <w:rPr>
+          <w:sz w:val="24"/>
+          <w:szCs w:val="24"/>
+        </w:rPr>
+        <w:t>Used id/class tags in HTML to customise CSS</w:t>
+      </w:r>
+    </w:p>
+    <w:p>
+      <w:pPr>
+        <w:pStyle w:val="ListParagraph"/>
+        <w:numPr>
+          <w:ilvl w:val="0"/>
+          <w:numId w:val="1"/>
+        </w:numPr>
+        <w:rPr>
+          <w:sz w:val="24"/>
+          <w:szCs w:val="24"/>
+        </w:rPr>
+      </w:pPr>
+      <w:r>
+        <w:rPr>
+          <w:sz w:val="24"/>
+          <w:szCs w:val="24"/>
+        </w:rPr>
+        <w:t>Bootstrap 4 for most styling, overriding and customising certain aspects to maintain a constant style across the website</w:t>
+      </w:r>
+    </w:p>
+    <w:p>
+      <w:pPr>
+        <w:pStyle w:val="ListParagraph"/>
+        <w:numPr>
+          <w:ilvl w:val="0"/>
+          <w:numId w:val="1"/>
+        </w:numPr>
+        <w:rPr>
+          <w:sz w:val="24"/>
+          <w:szCs w:val="24"/>
+        </w:rPr>
+      </w:pPr>
+    </w:p>
+    <w:p>
+      <w:pPr>
         <w:rPr>
           <w:b/>
           <w:bCs/>
@@ -80,6 +269,153 @@
         </w:rPr>
         <w:t>JavaScript:</w:t>
       </w:r>
+    </w:p>
+    <w:p>
+      <w:pPr>
+        <w:pStyle w:val="ListParagraph"/>
+        <w:numPr>
+          <w:ilvl w:val="0"/>
+          <w:numId w:val="1"/>
+        </w:numPr>
+        <w:rPr>
+          <w:sz w:val="24"/>
+          <w:szCs w:val="24"/>
+        </w:rPr>
+      </w:pPr>
+      <w:r>
+        <w:rPr>
+          <w:sz w:val="24"/>
+          <w:szCs w:val="24"/>
+        </w:rPr>
+        <w:t>Spent considerable time writing and tweaking several scripts for custom animations (</w:t>
+      </w:r>
+      <w:proofErr w:type="spellStart"/>
+      <w:r>
+        <w:rPr>
+          <w:sz w:val="24"/>
+          <w:szCs w:val="24"/>
+        </w:rPr>
+        <w:t>bubblesort</w:t>
+      </w:r>
+      <w:proofErr w:type="spellEnd"/>
+      <w:r>
+        <w:rPr>
+          <w:sz w:val="24"/>
+          <w:szCs w:val="24"/>
+        </w:rPr>
+        <w:t xml:space="preserve">, </w:t>
+      </w:r>
+      <w:proofErr w:type="spellStart"/>
+      <w:r>
+        <w:rPr>
+          <w:sz w:val="24"/>
+          <w:szCs w:val="24"/>
+        </w:rPr>
+        <w:t>mergesort</w:t>
+      </w:r>
+      <w:proofErr w:type="spellEnd"/>
+      <w:r>
+        <w:rPr>
+          <w:sz w:val="24"/>
+          <w:szCs w:val="24"/>
+        </w:rPr>
+        <w:t xml:space="preserve">, quicksort) and learnt a lot of </w:t>
+      </w:r>
+      <w:proofErr w:type="spellStart"/>
+      <w:r>
+        <w:rPr>
+          <w:sz w:val="24"/>
+          <w:szCs w:val="24"/>
+        </w:rPr>
+        <w:t>javascript</w:t>
+      </w:r>
+      <w:proofErr w:type="spellEnd"/>
+    </w:p>
+    <w:p>
+      <w:pPr>
+        <w:pStyle w:val="ListParagraph"/>
+        <w:numPr>
+          <w:ilvl w:val="0"/>
+          <w:numId w:val="1"/>
+        </w:numPr>
+        <w:rPr>
+          <w:sz w:val="24"/>
+          <w:szCs w:val="24"/>
+        </w:rPr>
+      </w:pPr>
+      <w:r>
+        <w:rPr>
+          <w:sz w:val="24"/>
+          <w:szCs w:val="24"/>
+        </w:rPr>
+        <w:t>Used anime.js for client-side animations</w:t>
+      </w:r>
+    </w:p>
+    <w:p>
+      <w:pPr>
+        <w:pStyle w:val="ListParagraph"/>
+        <w:numPr>
+          <w:ilvl w:val="0"/>
+          <w:numId w:val="1"/>
+        </w:numPr>
+        <w:rPr>
+          <w:sz w:val="24"/>
+          <w:szCs w:val="24"/>
+        </w:rPr>
+      </w:pPr>
+      <w:r>
+        <w:rPr>
+          <w:sz w:val="24"/>
+          <w:szCs w:val="24"/>
+        </w:rPr>
+        <w:t>Used EJS for partials (hopefully)</w:t>
+      </w:r>
+    </w:p>
+    <w:p>
+      <w:pPr>
+        <w:pStyle w:val="ListParagraph"/>
+        <w:numPr>
+          <w:ilvl w:val="0"/>
+          <w:numId w:val="1"/>
+        </w:numPr>
+        <w:rPr>
+          <w:sz w:val="24"/>
+          <w:szCs w:val="24"/>
+        </w:rPr>
+      </w:pPr>
+      <w:r>
+        <w:rPr>
+          <w:sz w:val="24"/>
+          <w:szCs w:val="24"/>
+        </w:rPr>
+        <w:t xml:space="preserve">Separated </w:t>
+      </w:r>
+      <w:proofErr w:type="spellStart"/>
+      <w:r>
+        <w:rPr>
+          <w:sz w:val="24"/>
+          <w:szCs w:val="24"/>
+        </w:rPr>
+        <w:t>javascript</w:t>
+      </w:r>
+      <w:proofErr w:type="spellEnd"/>
+      <w:r>
+        <w:rPr>
+          <w:sz w:val="24"/>
+          <w:szCs w:val="24"/>
+        </w:rPr>
+        <w:t xml:space="preserve"> for each page to optimise loading time</w:t>
+      </w:r>
+    </w:p>
+    <w:p>
+      <w:pPr>
+        <w:rPr>
+          <w:b/>
+          <w:bCs/>
+          <w:sz w:val="32"/>
+          <w:szCs w:val="32"/>
+        </w:rPr>
+      </w:pPr>
     </w:p>
     <w:p>
       <w:pPr>
@@ -751,6 +1087,41 @@
       <w:contextualSpacing/>
     </w:pPr>
   </w:style>
+  <w:style w:type="character" w:styleId="Hyperlink">
+    <w:name w:val="Hyperlink"/>
+    <w:basedOn w:val="DefaultParagraphFont"/>
+    <w:uiPriority w:val="99"/>
+    <w:unhideWhenUsed/>
+    <w:rsid w:val="00976496"/>
+    <w:rPr>
+      <w:color w:val="0563C1" w:themeColor="hyperlink"/>
+      <w:u w:val="single"/>
+    </w:rPr>
+  </w:style>
+  <w:style w:type="character" w:styleId="UnresolvedMention">
+    <w:name w:val="Unresolved Mention"/>
+    <w:basedOn w:val="DefaultParagraphFont"/>
+    <w:uiPriority w:val="99"/>
+    <w:semiHidden/>
+    <w:unhideWhenUsed/>
+    <w:rsid w:val="00976496"/>
+    <w:rPr>
+      <w:color w:val="605E5C"/>
+      <w:shd w:val="clear" w:color="auto" w:fill="E1DFDD"/>
+    </w:rPr>
+  </w:style>
+  <w:style w:type="character" w:styleId="FollowedHyperlink">
+    <w:name w:val="FollowedHyperlink"/>
+    <w:basedOn w:val="DefaultParagraphFont"/>
+    <w:uiPriority w:val="99"/>
+    <w:semiHidden/>
+    <w:unhideWhenUsed/>
+    <w:rsid w:val="002B28CC"/>
+    <w:rPr>
+      <w:color w:val="954F72" w:themeColor="followedHyperlink"/>
+      <w:u w:val="single"/>
+    </w:rPr>
+  </w:style>
 </w:styles>
 </file>
 

</xml_diff>